<commit_message>
Updating files and finalizing
</commit_message>
<xml_diff>
--- a/Workshop Kafka Connect.docx
+++ b/Workshop Kafka Connect.docx
@@ -378,6 +378,9 @@
     </w:p>
     <w:p>
       <w:r>
+        <w:rPr>
+          <w:noProof/>
+        </w:rPr>
         <w:drawing>
           <wp:inline distT="0" distB="0" distL="0" distR="0" wp14:anchorId="7730BDD1" wp14:editId="238F2271">
             <wp:extent cx="5201376" cy="1886213"/>
@@ -506,95 +509,33 @@
       <w:proofErr w:type="spellEnd"/>
     </w:p>
     <w:p>
-      <w:pPr>
-        <w:rPr>
-          <w:lang w:val="nl-NL"/>
-        </w:rPr>
-      </w:pPr>
-      <w:r>
-        <w:rPr>
-          <w:lang w:val="nl-NL"/>
-        </w:rPr>
-        <w:t xml:space="preserve">For </w:t>
-      </w:r>
-      <w:proofErr w:type="spellStart"/>
-      <w:r>
-        <w:rPr>
-          <w:lang w:val="nl-NL"/>
-        </w:rPr>
-        <w:t>executing</w:t>
-      </w:r>
-      <w:proofErr w:type="spellEnd"/>
-      <w:r>
-        <w:rPr>
-          <w:lang w:val="nl-NL"/>
-        </w:rPr>
-        <w:t xml:space="preserve"> </w:t>
-      </w:r>
-      <w:proofErr w:type="spellStart"/>
-      <w:r>
-        <w:rPr>
-          <w:lang w:val="nl-NL"/>
-        </w:rPr>
-        <w:t>PowerShell</w:t>
-      </w:r>
-      <w:proofErr w:type="spellEnd"/>
-      <w:r>
-        <w:rPr>
-          <w:lang w:val="nl-NL"/>
-        </w:rPr>
-        <w:t xml:space="preserve"> scripts:</w:t>
+      <w:r>
+        <w:t>For executing PowerShell scripts:</w:t>
       </w:r>
     </w:p>
     <w:p>
       <w:pPr>
         <w:pStyle w:val="Code"/>
-        <w:rPr>
-          <w:lang w:val="nl-NL"/>
-        </w:rPr>
-      </w:pPr>
-      <w:r>
-        <w:rPr>
-          <w:lang w:val="nl-NL"/>
-        </w:rPr>
+      </w:pPr>
+      <w:r>
         <w:t>Set-</w:t>
       </w:r>
       <w:proofErr w:type="spellStart"/>
       <w:r>
-        <w:rPr>
-          <w:lang w:val="nl-NL"/>
-        </w:rPr>
         <w:t>ExecutionPolicy</w:t>
       </w:r>
       <w:proofErr w:type="spellEnd"/>
       <w:r>
-        <w:rPr>
-          <w:lang w:val="nl-NL"/>
-        </w:rPr>
         <w:t xml:space="preserve"> -</w:t>
       </w:r>
       <w:proofErr w:type="spellStart"/>
       <w:r>
-        <w:rPr>
-          <w:lang w:val="nl-NL"/>
-        </w:rPr>
         <w:t>ExecutionPolicy</w:t>
       </w:r>
       <w:proofErr w:type="spellEnd"/>
       <w:r>
-        <w:rPr>
-          <w:lang w:val="nl-NL"/>
-        </w:rPr>
-        <w:t xml:space="preserve"> </w:t>
-      </w:r>
-      <w:proofErr w:type="spellStart"/>
-      <w:r>
-        <w:rPr>
-          <w:lang w:val="nl-NL"/>
-        </w:rPr>
-        <w:t>Unrestricted</w:t>
-      </w:r>
-      <w:proofErr w:type="spellEnd"/>
+        <w:t xml:space="preserve"> Unrestricted</w:t>
+      </w:r>
     </w:p>
     <w:p>
       <w:pPr>
@@ -963,6 +904,48 @@
       <w:r>
         <w:t xml:space="preserve"> (different versions are available)</w:t>
       </w:r>
+      <w:r>
+        <w:t>.</w:t>
+      </w:r>
+    </w:p>
+    <w:p>
+      <w:r>
+        <w:t>Before continuing, make sure Kafka Connect is fully started:</w:t>
+      </w:r>
+    </w:p>
+    <w:p>
+      <w:pPr>
+        <w:pStyle w:val="Code"/>
+      </w:pPr>
+      <w:r>
+        <w:t xml:space="preserve">docker logs connect </w:t>
+      </w:r>
+    </w:p>
+    <w:p>
+      <w:r>
+        <w:t>Should have a line like</w:t>
+      </w:r>
+    </w:p>
+    <w:p>
+      <w:pPr>
+        <w:pStyle w:val="Code"/>
+      </w:pPr>
+      <w:r>
+        <w:t>INFO Finished starting connectors and tasks (</w:t>
+      </w:r>
+      <w:proofErr w:type="spellStart"/>
+      <w:proofErr w:type="gramStart"/>
+      <w:r>
+        <w:t>org.apache</w:t>
+      </w:r>
+      <w:proofErr w:type="gramEnd"/>
+      <w:r>
+        <w:t>.kafka.connect.runtime.distributed.DistributedHerder</w:t>
+      </w:r>
+      <w:proofErr w:type="spellEnd"/>
+      <w:r>
+        <w:t>)</w:t>
+      </w:r>
     </w:p>
     <w:p>
       <w:pPr>
@@ -990,6 +973,7 @@
     </w:p>
     <w:p>
       <w:r>
+        <w:lastRenderedPageBreak/>
         <w:t xml:space="preserve">This file has been created by monitoring filesystem events during the starting of an application server and will serve as input for Kafka Connect </w:t>
       </w:r>
       <w:proofErr w:type="spellStart"/>
@@ -1035,11 +1019,9 @@
       <w:r>
         <w:t xml:space="preserve">Load the </w:t>
       </w:r>
-      <w:proofErr w:type="spellStart"/>
       <w:r>
         <w:t>filesourceconnector</w:t>
       </w:r>
-      <w:proofErr w:type="spellEnd"/>
     </w:p>
     <w:p>
       <w:r>
@@ -1053,201 +1035,220 @@
       <w:proofErr w:type="spellEnd"/>
       <w:proofErr w:type="gramEnd"/>
       <w:r>
+        <w:t xml:space="preserve"> and the respective load script below</w:t>
+      </w:r>
+    </w:p>
+    <w:p>
+      <w:r>
+        <w:t>Linux</w:t>
+      </w:r>
+    </w:p>
+    <w:p>
+      <w:pPr>
+        <w:pStyle w:val="Code"/>
+      </w:pPr>
+      <w:proofErr w:type="spellStart"/>
+      <w:r>
+        <w:t>sh</w:t>
+      </w:r>
+      <w:proofErr w:type="spellEnd"/>
+      <w:r>
+        <w:t xml:space="preserve"> ./l</w:t>
+      </w:r>
+      <w:r>
+        <w:t>oadfilesource</w:t>
+      </w:r>
+      <w:r>
+        <w:t>.sh</w:t>
+      </w:r>
+    </w:p>
+    <w:p>
+      <w:r>
+        <w:t>Windows</w:t>
+      </w:r>
+    </w:p>
+    <w:p>
+      <w:pPr>
+        <w:pStyle w:val="Code"/>
+      </w:pPr>
+      <w:r>
+        <w:t>./</w:t>
+      </w:r>
+      <w:r>
+        <w:t>l</w:t>
+      </w:r>
+      <w:r>
+        <w:t>oadfilesource</w:t>
+      </w:r>
+      <w:r>
+        <w:t>.ps1</w:t>
+      </w:r>
+    </w:p>
+    <w:p>
+      <w:pPr>
+        <w:pStyle w:val="Heading3"/>
+      </w:pPr>
+      <w:r>
+        <w:t>Create the Elasticsearch index</w:t>
+      </w:r>
+    </w:p>
+    <w:p>
+      <w:r>
+        <w:t>Linux</w:t>
+      </w:r>
+    </w:p>
+    <w:p>
+      <w:pPr>
+        <w:pStyle w:val="Code"/>
+      </w:pPr>
+      <w:proofErr w:type="spellStart"/>
+      <w:r>
+        <w:t>Sh</w:t>
+      </w:r>
+      <w:proofErr w:type="spellEnd"/>
+      <w:r>
         <w:t xml:space="preserve"> </w:t>
       </w:r>
       <w:r>
-        <w:t>and the respective load script below</w:t>
-      </w:r>
-    </w:p>
-    <w:p>
-      <w:r>
+        <w:t>./</w:t>
+      </w:r>
+      <w:r>
+        <w:t>loadoutputasindex.ps1</w:t>
+      </w:r>
+    </w:p>
+    <w:p/>
+    <w:p>
+      <w:r>
+        <w:t>Windows</w:t>
+      </w:r>
+    </w:p>
+    <w:p>
+      <w:pPr>
+        <w:pStyle w:val="Code"/>
+      </w:pPr>
+      <w:r>
+        <w:t>./</w:t>
+      </w:r>
+      <w:r>
+        <w:t>loadoutputasindex.ps1</w:t>
+      </w:r>
+    </w:p>
+    <w:p>
+      <w:pPr>
+        <w:pStyle w:val="Heading3"/>
+      </w:pPr>
+      <w:r>
+        <w:t>Load the ElasticSearchSink connector</w:t>
+      </w:r>
+    </w:p>
+    <w:p>
+      <w:r>
+        <w:t xml:space="preserve">Examine the file </w:t>
+      </w:r>
+      <w:proofErr w:type="spellStart"/>
+      <w:proofErr w:type="gramStart"/>
+      <w:r>
+        <w:t>elasticsearchsink.json</w:t>
+      </w:r>
+      <w:proofErr w:type="spellEnd"/>
+      <w:proofErr w:type="gramEnd"/>
+    </w:p>
+    <w:p>
+      <w:r>
+        <w:t>Linux</w:t>
+      </w:r>
+    </w:p>
+    <w:p>
+      <w:pPr>
+        <w:pStyle w:val="Code"/>
+      </w:pPr>
+      <w:proofErr w:type="spellStart"/>
+      <w:r>
+        <w:t>sh</w:t>
+      </w:r>
+      <w:proofErr w:type="spellEnd"/>
+      <w:r>
+        <w:t xml:space="preserve"> ./l</w:t>
+      </w:r>
+      <w:r>
+        <w:t>oad</w:t>
+      </w:r>
+      <w:r>
+        <w:t>elasticsearchsink.sh</w:t>
+      </w:r>
+    </w:p>
+    <w:p>
+      <w:r>
+        <w:t>Windows</w:t>
+      </w:r>
+    </w:p>
+    <w:p>
+      <w:pPr>
+        <w:pStyle w:val="Code"/>
+      </w:pPr>
+      <w:r>
+        <w:t>./</w:t>
+      </w:r>
+      <w:r>
+        <w:t>l</w:t>
+      </w:r>
+      <w:r>
+        <w:t>oad</w:t>
+      </w:r>
+      <w:r>
+        <w:t>elasticsearchsink.ps1</w:t>
+      </w:r>
+    </w:p>
+    <w:p>
+      <w:r>
+        <w:t>Confirm documents are in Elasticsearch:</w:t>
+      </w:r>
+    </w:p>
+    <w:p>
+      <w:r>
+        <w:t xml:space="preserve">Open a browser and go to: </w:t>
+      </w:r>
+      <w:hyperlink r:id="rId15" w:history="1">
+        <w:r>
+          <w:rPr>
+            <w:rStyle w:val="Hyperlink"/>
+          </w:rPr>
+          <w:t>http://localhost:9200/connect-test/doc/_search</w:t>
+        </w:r>
+      </w:hyperlink>
+    </w:p>
+    <w:p>
+      <w:pPr>
+        <w:pStyle w:val="Heading2"/>
+      </w:pPr>
+      <w:r>
+        <w:t>Examine the results</w:t>
+      </w:r>
+    </w:p>
+    <w:p>
+      <w:r>
+        <w:t xml:space="preserve">Open the Control </w:t>
+      </w:r>
+      <w:proofErr w:type="spellStart"/>
+      <w:r>
+        <w:t>Center</w:t>
+      </w:r>
+      <w:proofErr w:type="spellEnd"/>
+      <w:r>
+        <w:t xml:space="preserve"> and confirm the presence of the connectors:</w:t>
+      </w:r>
+    </w:p>
+    <w:p>
+      <w:r>
+        <w:rPr>
+          <w:noProof/>
+        </w:rPr>
         <w:lastRenderedPageBreak/>
-        <w:t>Linux</w:t>
-      </w:r>
-    </w:p>
-    <w:p>
-      <w:pPr>
-        <w:pStyle w:val="Code"/>
-      </w:pPr>
-      <w:proofErr w:type="spellStart"/>
-      <w:r>
-        <w:t>sh</w:t>
-      </w:r>
-      <w:proofErr w:type="spellEnd"/>
-      <w:r>
-        <w:t xml:space="preserve"> ./l</w:t>
-      </w:r>
-      <w:r>
-        <w:t>oadfilesource</w:t>
-      </w:r>
-      <w:r>
-        <w:t>.sh</w:t>
-      </w:r>
-    </w:p>
-    <w:p>
-      <w:r>
-        <w:t>Windows</w:t>
-      </w:r>
-    </w:p>
-    <w:p>
-      <w:pPr>
-        <w:pStyle w:val="Code"/>
-      </w:pPr>
-      <w:r>
-        <w:t>l</w:t>
-      </w:r>
-      <w:r>
-        <w:t>oadfilesource</w:t>
-      </w:r>
-      <w:r>
-        <w:t>.</w:t>
-      </w:r>
-      <w:r>
-        <w:t>ps1</w:t>
-      </w:r>
-    </w:p>
-    <w:p>
-      <w:pPr>
-        <w:pStyle w:val="Heading3"/>
-      </w:pPr>
-      <w:r>
-        <w:t xml:space="preserve">Load the </w:t>
-      </w:r>
-      <w:proofErr w:type="spellStart"/>
-      <w:r>
-        <w:t>ElasticSearchSink</w:t>
-      </w:r>
-      <w:proofErr w:type="spellEnd"/>
-      <w:r>
-        <w:t xml:space="preserve"> connector</w:t>
-      </w:r>
-    </w:p>
-    <w:p>
-      <w:r>
-        <w:t xml:space="preserve">Examine the file </w:t>
-      </w:r>
-      <w:proofErr w:type="spellStart"/>
-      <w:proofErr w:type="gramStart"/>
-      <w:r>
-        <w:t>elasticsearchsink.json</w:t>
-      </w:r>
-      <w:proofErr w:type="spellEnd"/>
-      <w:proofErr w:type="gramEnd"/>
-    </w:p>
-    <w:p>
-      <w:r>
-        <w:t>Linux</w:t>
-      </w:r>
-    </w:p>
-    <w:p>
-      <w:pPr>
-        <w:pStyle w:val="Code"/>
-      </w:pPr>
-      <w:proofErr w:type="spellStart"/>
-      <w:r>
-        <w:t>sh</w:t>
-      </w:r>
-      <w:proofErr w:type="spellEnd"/>
-      <w:r>
-        <w:t xml:space="preserve"> ./l</w:t>
-      </w:r>
-      <w:r>
-        <w:t>oad</w:t>
-      </w:r>
-      <w:r>
-        <w:t>elasticsearchsink</w:t>
-      </w:r>
-      <w:r>
-        <w:t>.sh</w:t>
-      </w:r>
-    </w:p>
-    <w:p>
-      <w:r>
-        <w:t>Windows</w:t>
-      </w:r>
-    </w:p>
-    <w:p>
-      <w:pPr>
-        <w:pStyle w:val="Code"/>
-      </w:pPr>
-      <w:r>
-        <w:t>l</w:t>
-      </w:r>
-      <w:r>
-        <w:t>oad</w:t>
-      </w:r>
-      <w:r>
-        <w:t>elasticsearchsink.ps1</w:t>
-      </w:r>
-    </w:p>
-    <w:p>
-      <w:pPr>
-        <w:pStyle w:val="Heading3"/>
-      </w:pPr>
-      <w:r>
-        <w:t>Examine the results</w:t>
-      </w:r>
-    </w:p>
-    <w:p>
-      <w:r>
-        <w:t xml:space="preserve">Open the Control </w:t>
-      </w:r>
-      <w:proofErr w:type="spellStart"/>
-      <w:r>
-        <w:t>Center</w:t>
-      </w:r>
-      <w:proofErr w:type="spellEnd"/>
-      <w:r>
-        <w:t xml:space="preserve"> and confirm the presence of the connectors:</w:t>
-      </w:r>
-    </w:p>
-    <w:p>
-      <w:r>
         <w:drawing>
           <wp:inline distT="0" distB="0" distL="0" distR="0" wp14:anchorId="280A9798" wp14:editId="33F35BD2">
             <wp:extent cx="5731510" cy="3473450"/>
             <wp:effectExtent l="0" t="0" r="2540" b="0"/>
             <wp:docPr id="6" name="Picture 6"/>
-            <wp:cNvGraphicFramePr>
-              <a:graphicFrameLocks xmlns:a="http://schemas.openxmlformats.org/drawingml/2006/main" noChangeAspect="1"/>
-            </wp:cNvGraphicFramePr>
-            <a:graphic xmlns:a="http://schemas.openxmlformats.org/drawingml/2006/main">
-              <a:graphicData uri="http://schemas.openxmlformats.org/drawingml/2006/picture">
-                <pic:pic xmlns:pic="http://schemas.openxmlformats.org/drawingml/2006/picture">
-                  <pic:nvPicPr>
-                    <pic:cNvPr id="1" name=""/>
-                    <pic:cNvPicPr/>
-                  </pic:nvPicPr>
-                  <pic:blipFill>
-                    <a:blip r:embed="rId15"/>
-                    <a:stretch>
-                      <a:fillRect/>
-                    </a:stretch>
-                  </pic:blipFill>
-                  <pic:spPr>
-                    <a:xfrm>
-                      <a:off x="0" y="0"/>
-                      <a:ext cx="5731510" cy="3473450"/>
-                    </a:xfrm>
-                    <a:prstGeom prst="rect">
-                      <a:avLst/>
-                    </a:prstGeom>
-                  </pic:spPr>
-                </pic:pic>
-              </a:graphicData>
-            </a:graphic>
-          </wp:inline>
-        </w:drawing>
-      </w:r>
-    </w:p>
-    <w:p>
-      <w:r>
-        <w:lastRenderedPageBreak/>
-        <w:drawing>
-          <wp:inline distT="0" distB="0" distL="0" distR="0" wp14:anchorId="17111C40" wp14:editId="517DBC1C">
-            <wp:extent cx="5731510" cy="3367405"/>
-            <wp:effectExtent l="0" t="0" r="2540" b="4445"/>
-            <wp:docPr id="7" name="Picture 7"/>
             <wp:cNvGraphicFramePr>
               <a:graphicFrameLocks xmlns:a="http://schemas.openxmlformats.org/drawingml/2006/main" noChangeAspect="1"/>
             </wp:cNvGraphicFramePr>
@@ -1267,7 +1268,7 @@
                   <pic:spPr>
                     <a:xfrm>
                       <a:off x="0" y="0"/>
-                      <a:ext cx="5731510" cy="3367405"/>
+                      <a:ext cx="5731510" cy="3473450"/>
                     </a:xfrm>
                     <a:prstGeom prst="rect">
                       <a:avLst/>
@@ -1282,16 +1283,14 @@
     </w:p>
     <w:p>
       <w:r>
-        <w:t>Confirm the activity of the connect-test topic</w:t>
-      </w:r>
-    </w:p>
-    <w:p>
-      <w:r>
+        <w:rPr>
+          <w:noProof/>
+        </w:rPr>
         <w:drawing>
-          <wp:inline distT="0" distB="0" distL="0" distR="0" wp14:anchorId="570813C0" wp14:editId="14DDDA86">
-            <wp:extent cx="5731510" cy="2741295"/>
-            <wp:effectExtent l="0" t="0" r="2540" b="1905"/>
-            <wp:docPr id="8" name="Picture 8"/>
+          <wp:inline distT="0" distB="0" distL="0" distR="0" wp14:anchorId="17111C40" wp14:editId="517DBC1C">
+            <wp:extent cx="5731510" cy="3367405"/>
+            <wp:effectExtent l="0" t="0" r="2540" b="4445"/>
+            <wp:docPr id="7" name="Picture 7"/>
             <wp:cNvGraphicFramePr>
               <a:graphicFrameLocks xmlns:a="http://schemas.openxmlformats.org/drawingml/2006/main" noChangeAspect="1"/>
             </wp:cNvGraphicFramePr>
@@ -1311,7 +1310,7 @@
                   <pic:spPr>
                     <a:xfrm>
                       <a:off x="0" y="0"/>
-                      <a:ext cx="5731510" cy="2741295"/>
+                      <a:ext cx="5731510" cy="3367405"/>
                     </a:xfrm>
                     <a:prstGeom prst="rect">
                       <a:avLst/>
@@ -1326,12 +1325,20 @@
     </w:p>
     <w:p>
       <w:r>
+        <w:t>Confirm the activity of the connect-test topic</w:t>
+      </w:r>
+    </w:p>
+    <w:p>
+      <w:r>
+        <w:rPr>
+          <w:noProof/>
+        </w:rPr>
         <w:lastRenderedPageBreak/>
         <w:drawing>
-          <wp:inline distT="0" distB="0" distL="0" distR="0" wp14:anchorId="4C48B451" wp14:editId="4BBD58A3">
-            <wp:extent cx="5731510" cy="2816225"/>
-            <wp:effectExtent l="0" t="0" r="2540" b="3175"/>
-            <wp:docPr id="9" name="Picture 9"/>
+          <wp:inline distT="0" distB="0" distL="0" distR="0" wp14:anchorId="570813C0" wp14:editId="14DDDA86">
+            <wp:extent cx="5731510" cy="2741295"/>
+            <wp:effectExtent l="0" t="0" r="2540" b="1905"/>
+            <wp:docPr id="8" name="Picture 8"/>
             <wp:cNvGraphicFramePr>
               <a:graphicFrameLocks xmlns:a="http://schemas.openxmlformats.org/drawingml/2006/main" noChangeAspect="1"/>
             </wp:cNvGraphicFramePr>
@@ -1351,7 +1358,7 @@
                   <pic:spPr>
                     <a:xfrm>
                       <a:off x="0" y="0"/>
-                      <a:ext cx="5731510" cy="2816225"/>
+                      <a:ext cx="5731510" cy="2741295"/>
                     </a:xfrm>
                     <a:prstGeom prst="rect">
                       <a:avLst/>
@@ -1366,16 +1373,14 @@
     </w:p>
     <w:p>
       <w:r>
-        <w:t>Look at the messages on the topic connect-test using Kafka Tool</w:t>
-      </w:r>
-    </w:p>
-    <w:p>
-      <w:r>
+        <w:rPr>
+          <w:noProof/>
+        </w:rPr>
         <w:drawing>
-          <wp:inline distT="0" distB="0" distL="0" distR="0" wp14:anchorId="389932E3" wp14:editId="2997AFE4">
-            <wp:extent cx="5731510" cy="3204845"/>
-            <wp:effectExtent l="0" t="0" r="2540" b="0"/>
-            <wp:docPr id="10" name="Picture 10"/>
+          <wp:inline distT="0" distB="0" distL="0" distR="0" wp14:anchorId="4C48B451" wp14:editId="4BBD58A3">
+            <wp:extent cx="5731510" cy="2816225"/>
+            <wp:effectExtent l="0" t="0" r="2540" b="3175"/>
+            <wp:docPr id="9" name="Picture 9"/>
             <wp:cNvGraphicFramePr>
               <a:graphicFrameLocks xmlns:a="http://schemas.openxmlformats.org/drawingml/2006/main" noChangeAspect="1"/>
             </wp:cNvGraphicFramePr>
@@ -1395,7 +1400,7 @@
                   <pic:spPr>
                     <a:xfrm>
                       <a:off x="0" y="0"/>
-                      <a:ext cx="5731510" cy="3204845"/>
+                      <a:ext cx="5731510" cy="2816225"/>
                     </a:xfrm>
                     <a:prstGeom prst="rect">
                       <a:avLst/>
@@ -1410,11 +1415,20 @@
     </w:p>
     <w:p>
       <w:r>
+        <w:t>Look at the messages on the topic connect-test using Kafka Tool</w:t>
+      </w:r>
+    </w:p>
+    <w:p>
+      <w:r>
+        <w:rPr>
+          <w:noProof/>
+        </w:rPr>
+        <w:lastRenderedPageBreak/>
         <w:drawing>
-          <wp:inline distT="0" distB="0" distL="0" distR="0" wp14:anchorId="210017A8" wp14:editId="1399DE82">
-            <wp:extent cx="5731510" cy="1487805"/>
+          <wp:inline distT="0" distB="0" distL="0" distR="0" wp14:anchorId="389932E3" wp14:editId="2997AFE4">
+            <wp:extent cx="5731510" cy="3204845"/>
             <wp:effectExtent l="0" t="0" r="2540" b="0"/>
-            <wp:docPr id="11" name="Picture 11"/>
+            <wp:docPr id="10" name="Picture 10"/>
             <wp:cNvGraphicFramePr>
               <a:graphicFrameLocks xmlns:a="http://schemas.openxmlformats.org/drawingml/2006/main" noChangeAspect="1"/>
             </wp:cNvGraphicFramePr>
@@ -1434,7 +1448,7 @@
                   <pic:spPr>
                     <a:xfrm>
                       <a:off x="0" y="0"/>
-                      <a:ext cx="5731510" cy="1487805"/>
+                      <a:ext cx="5731510" cy="3204845"/>
                     </a:xfrm>
                     <a:prstGeom prst="rect">
                       <a:avLst/>
@@ -1449,12 +1463,14 @@
     </w:p>
     <w:p>
       <w:r>
-        <w:lastRenderedPageBreak/>
+        <w:rPr>
+          <w:noProof/>
+        </w:rPr>
         <w:drawing>
-          <wp:inline distT="0" distB="0" distL="0" distR="0" wp14:anchorId="7B47F961" wp14:editId="606829C0">
-            <wp:extent cx="5731510" cy="2628900"/>
+          <wp:inline distT="0" distB="0" distL="0" distR="0" wp14:anchorId="210017A8" wp14:editId="1399DE82">
+            <wp:extent cx="5731510" cy="1487805"/>
             <wp:effectExtent l="0" t="0" r="2540" b="0"/>
-            <wp:docPr id="12" name="Picture 12"/>
+            <wp:docPr id="11" name="Picture 11"/>
             <wp:cNvGraphicFramePr>
               <a:graphicFrameLocks xmlns:a="http://schemas.openxmlformats.org/drawingml/2006/main" noChangeAspect="1"/>
             </wp:cNvGraphicFramePr>
@@ -1474,7 +1490,7 @@
                   <pic:spPr>
                     <a:xfrm>
                       <a:off x="0" y="0"/>
-                      <a:ext cx="5731510" cy="2628900"/>
+                      <a:ext cx="5731510" cy="1487805"/>
                     </a:xfrm>
                     <a:prstGeom prst="rect">
                       <a:avLst/>
@@ -1488,30 +1504,15 @@
       </w:r>
     </w:p>
     <w:p>
-      <w:pPr>
-        <w:pStyle w:val="Heading2"/>
-      </w:pPr>
-      <w:r>
-        <w:t>Kibana</w:t>
-      </w:r>
-    </w:p>
-    <w:p>
-      <w:r>
-        <w:t xml:space="preserve">Open Kibana and examine the data from </w:t>
-      </w:r>
-      <w:proofErr w:type="spellStart"/>
-      <w:r>
-        <w:t>ElasticSearch</w:t>
-      </w:r>
-      <w:proofErr w:type="spellEnd"/>
-    </w:p>
-    <w:p>
-      <w:r>
+      <w:r>
+        <w:rPr>
+          <w:noProof/>
+        </w:rPr>
         <w:drawing>
-          <wp:inline distT="0" distB="0" distL="0" distR="0" wp14:anchorId="447DA009" wp14:editId="4907827C">
-            <wp:extent cx="5731510" cy="2005330"/>
+          <wp:inline distT="0" distB="0" distL="0" distR="0" wp14:anchorId="7B47F961" wp14:editId="606829C0">
+            <wp:extent cx="5731510" cy="2628900"/>
             <wp:effectExtent l="0" t="0" r="2540" b="0"/>
-            <wp:docPr id="13" name="Picture 13"/>
+            <wp:docPr id="12" name="Picture 12"/>
             <wp:cNvGraphicFramePr>
               <a:graphicFrameLocks xmlns:a="http://schemas.openxmlformats.org/drawingml/2006/main" noChangeAspect="1"/>
             </wp:cNvGraphicFramePr>
@@ -1531,6 +1532,67 @@
                   <pic:spPr>
                     <a:xfrm>
                       <a:off x="0" y="0"/>
+                      <a:ext cx="5731510" cy="2628900"/>
+                    </a:xfrm>
+                    <a:prstGeom prst="rect">
+                      <a:avLst/>
+                    </a:prstGeom>
+                  </pic:spPr>
+                </pic:pic>
+              </a:graphicData>
+            </a:graphic>
+          </wp:inline>
+        </w:drawing>
+      </w:r>
+    </w:p>
+    <w:p>
+      <w:pPr>
+        <w:pStyle w:val="Heading2"/>
+      </w:pPr>
+      <w:r>
+        <w:t>Kibana</w:t>
+      </w:r>
+    </w:p>
+    <w:p>
+      <w:r>
+        <w:t xml:space="preserve">Open Kibana and examine the data from </w:t>
+      </w:r>
+      <w:proofErr w:type="spellStart"/>
+      <w:r>
+        <w:t>ElasticSearch</w:t>
+      </w:r>
+      <w:proofErr w:type="spellEnd"/>
+    </w:p>
+    <w:p>
+      <w:r>
+        <w:rPr>
+          <w:noProof/>
+        </w:rPr>
+        <w:lastRenderedPageBreak/>
+        <w:drawing>
+          <wp:inline distT="0" distB="0" distL="0" distR="0" wp14:anchorId="447DA009" wp14:editId="4907827C">
+            <wp:extent cx="5731510" cy="2005330"/>
+            <wp:effectExtent l="0" t="0" r="2540" b="0"/>
+            <wp:docPr id="13" name="Picture 13"/>
+            <wp:cNvGraphicFramePr>
+              <a:graphicFrameLocks xmlns:a="http://schemas.openxmlformats.org/drawingml/2006/main" noChangeAspect="1"/>
+            </wp:cNvGraphicFramePr>
+            <a:graphic xmlns:a="http://schemas.openxmlformats.org/drawingml/2006/main">
+              <a:graphicData uri="http://schemas.openxmlformats.org/drawingml/2006/picture">
+                <pic:pic xmlns:pic="http://schemas.openxmlformats.org/drawingml/2006/picture">
+                  <pic:nvPicPr>
+                    <pic:cNvPr id="1" name=""/>
+                    <pic:cNvPicPr/>
+                  </pic:nvPicPr>
+                  <pic:blipFill>
+                    <a:blip r:embed="rId23"/>
+                    <a:stretch>
+                      <a:fillRect/>
+                    </a:stretch>
+                  </pic:blipFill>
+                  <pic:spPr>
+                    <a:xfrm>
+                      <a:off x="0" y="0"/>
                       <a:ext cx="5731510" cy="2005330"/>
                     </a:xfrm>
                     <a:prstGeom prst="rect">
@@ -1542,6 +1604,63 @@
             </a:graphic>
           </wp:inline>
         </w:drawing>
+      </w:r>
+    </w:p>
+    <w:p>
+      <w:r>
+        <w:t xml:space="preserve">Mind that the </w:t>
+      </w:r>
+      <w:proofErr w:type="spellStart"/>
+      <w:r>
+        <w:t>eventtime</w:t>
+      </w:r>
+      <w:proofErr w:type="spellEnd"/>
+      <w:r>
+        <w:t xml:space="preserve"> should be visualized between 26 of March 20:35 and 20:37</w:t>
+      </w:r>
+    </w:p>
+    <w:p>
+      <w:r>
+        <w:drawing>
+          <wp:inline distT="0" distB="0" distL="0" distR="0" wp14:anchorId="33802D82" wp14:editId="14228E6A">
+            <wp:extent cx="5731510" cy="2941955"/>
+            <wp:effectExtent l="0" t="0" r="2540" b="0"/>
+            <wp:docPr id="4" name="Picture 4"/>
+            <wp:cNvGraphicFramePr>
+              <a:graphicFrameLocks xmlns:a="http://schemas.openxmlformats.org/drawingml/2006/main" noChangeAspect="1"/>
+            </wp:cNvGraphicFramePr>
+            <a:graphic xmlns:a="http://schemas.openxmlformats.org/drawingml/2006/main">
+              <a:graphicData uri="http://schemas.openxmlformats.org/drawingml/2006/picture">
+                <pic:pic xmlns:pic="http://schemas.openxmlformats.org/drawingml/2006/picture">
+                  <pic:nvPicPr>
+                    <pic:cNvPr id="1" name=""/>
+                    <pic:cNvPicPr/>
+                  </pic:nvPicPr>
+                  <pic:blipFill>
+                    <a:blip r:embed="rId24"/>
+                    <a:stretch>
+                      <a:fillRect/>
+                    </a:stretch>
+                  </pic:blipFill>
+                  <pic:spPr>
+                    <a:xfrm>
+                      <a:off x="0" y="0"/>
+                      <a:ext cx="5731510" cy="2941955"/>
+                    </a:xfrm>
+                    <a:prstGeom prst="rect">
+                      <a:avLst/>
+                    </a:prstGeom>
+                  </pic:spPr>
+                </pic:pic>
+              </a:graphicData>
+            </a:graphic>
+          </wp:inline>
+        </w:drawing>
+      </w:r>
+    </w:p>
+    <w:p>
+      <w:r>
+        <w:t>What are we looking at?</w:t>
       </w:r>
       <w:bookmarkStart w:id="0" w:name="_GoBack"/>
       <w:bookmarkEnd w:id="0"/>

</xml_diff>

<commit_message>
Adding some scenario information and file location
</commit_message>
<xml_diff>
--- a/Workshop Kafka Connect.docx
+++ b/Workshop Kafka Connect.docx
@@ -17,7 +17,34 @@
     </w:p>
     <w:p>
       <w:r>
-        <w:t xml:space="preserve">Git clone </w:t>
+        <w:t>g</w:t>
+      </w:r>
+      <w:r>
+        <w:t xml:space="preserve">it clone </w:t>
+      </w:r>
+      <w:hyperlink r:id="rId5" w:history="1">
+        <w:r>
+          <w:rPr>
+            <w:rStyle w:val="Hyperlink"/>
+          </w:rPr>
+          <w:t>https://github.com/AMIS-Services/code-cafe.git</w:t>
+        </w:r>
+      </w:hyperlink>
+    </w:p>
+    <w:p>
+      <w:r>
+        <w:t xml:space="preserve">In the directory </w:t>
+      </w:r>
+      <w:proofErr w:type="spellStart"/>
+      <w:r>
+        <w:t>kafka</w:t>
+      </w:r>
+      <w:proofErr w:type="spellEnd"/>
+      <w:r>
+        <w:t>-connect-workshop</w:t>
+      </w:r>
+      <w:r>
+        <w:t xml:space="preserve"> you can find this file and the other workshop files.</w:t>
       </w:r>
     </w:p>
     <w:p>
@@ -186,7 +213,7 @@
       <w:r>
         <w:t xml:space="preserve">Enable Hyper-V: </w:t>
       </w:r>
-      <w:hyperlink r:id="rId4" w:history="1">
+      <w:hyperlink r:id="rId6" w:history="1">
         <w:r>
           <w:rPr>
             <w:rStyle w:val="Hyperlink"/>
@@ -199,7 +226,7 @@
       <w:r>
         <w:t xml:space="preserve">Install Chocolatey: </w:t>
       </w:r>
-      <w:hyperlink r:id="rId5" w:history="1">
+      <w:hyperlink r:id="rId7" w:history="1">
         <w:r>
           <w:rPr>
             <w:rStyle w:val="Hyperlink"/>
@@ -213,14 +240,11 @@
         <w:t>Install Docker</w:t>
       </w:r>
       <w:r>
-        <w:t xml:space="preserve">, </w:t>
+        <w:t xml:space="preserve"> and </w:t>
       </w:r>
       <w:r>
         <w:t>Docker Compose</w:t>
       </w:r>
-      <w:r>
-        <w:t xml:space="preserve"> and Curl</w:t>
-      </w:r>
     </w:p>
     <w:p>
       <w:pPr>
@@ -246,19 +270,6 @@
       <w:proofErr w:type="spellEnd"/>
       <w:r>
         <w:t xml:space="preserve"> install docker-compose</w:t>
-      </w:r>
-    </w:p>
-    <w:p>
-      <w:pPr>
-        <w:pStyle w:val="Code"/>
-      </w:pPr>
-      <w:proofErr w:type="spellStart"/>
-      <w:r>
-        <w:t>choco</w:t>
-      </w:r>
-      <w:proofErr w:type="spellEnd"/>
-      <w:r>
-        <w:t xml:space="preserve"> install curl</w:t>
       </w:r>
     </w:p>
     <w:p>
@@ -294,7 +305,7 @@
                     <pic:cNvPicPr/>
                   </pic:nvPicPr>
                   <pic:blipFill>
-                    <a:blip r:embed="rId6"/>
+                    <a:blip r:embed="rId8"/>
                     <a:stretch>
                       <a:fillRect/>
                     </a:stretch>
@@ -397,7 +408,7 @@
                     <pic:cNvPicPr/>
                   </pic:nvPicPr>
                   <pic:blipFill>
-                    <a:blip r:embed="rId7"/>
+                    <a:blip r:embed="rId9"/>
                     <a:stretch>
                       <a:fillRect/>
                     </a:stretch>
@@ -559,7 +570,7 @@
       <w:r>
         <w:t xml:space="preserve"> here: </w:t>
       </w:r>
-      <w:hyperlink r:id="rId8" w:history="1">
+      <w:hyperlink r:id="rId10" w:history="1">
         <w:r>
           <w:rPr>
             <w:rStyle w:val="Hyperlink"/>
@@ -732,7 +743,7 @@
                     <pic:cNvPicPr/>
                   </pic:nvPicPr>
                   <pic:blipFill rotWithShape="1">
-                    <a:blip r:embed="rId9"/>
+                    <a:blip r:embed="rId11"/>
                     <a:srcRect l="67140" t="9845"/>
                     <a:stretch/>
                   </pic:blipFill>
@@ -789,7 +800,7 @@
       <w:r>
         <w:tab/>
       </w:r>
-      <w:hyperlink r:id="rId10" w:history="1">
+      <w:hyperlink r:id="rId12" w:history="1">
         <w:r>
           <w:rPr>
             <w:rStyle w:val="Hyperlink"/>
@@ -817,7 +828,7 @@
       <w:r>
         <w:tab/>
       </w:r>
-      <w:hyperlink r:id="rId11" w:history="1">
+      <w:hyperlink r:id="rId13" w:history="1">
         <w:r>
           <w:rPr>
             <w:rStyle w:val="Hyperlink"/>
@@ -839,7 +850,7 @@
       <w:r>
         <w:tab/>
       </w:r>
-      <w:hyperlink r:id="rId12" w:history="1">
+      <w:hyperlink r:id="rId14" w:history="1">
         <w:r>
           <w:rPr>
             <w:rStyle w:val="Hyperlink"/>
@@ -872,7 +883,7 @@
       <w:r>
         <w:tab/>
       </w:r>
-      <w:hyperlink r:id="rId13" w:history="1">
+      <w:hyperlink r:id="rId15" w:history="1">
         <w:r>
           <w:rPr>
             <w:rStyle w:val="Hyperlink"/>
@@ -893,7 +904,7 @@
       <w:r>
         <w:t xml:space="preserve"> to browse messages. Kafka Tool can be installed from: </w:t>
       </w:r>
-      <w:hyperlink r:id="rId14" w:history="1">
+      <w:hyperlink r:id="rId16" w:history="1">
         <w:r>
           <w:rPr>
             <w:rStyle w:val="Hyperlink"/>
@@ -1013,6 +1024,150 @@
       </w:r>
     </w:p>
     <w:p>
+      <w:r>
+        <w:t>The scenario to create the outputas.txt was:</w:t>
+      </w:r>
+    </w:p>
+    <w:p>
+      <w:pPr>
+        <w:pStyle w:val="ListParagraph"/>
+        <w:numPr>
+          <w:ilvl w:val="0"/>
+          <w:numId w:val="1"/>
+        </w:numPr>
+      </w:pPr>
+      <w:r>
+        <w:t xml:space="preserve">Start the </w:t>
+      </w:r>
+      <w:proofErr w:type="spellStart"/>
+      <w:r>
+        <w:t>Nodemanager</w:t>
+      </w:r>
+      <w:proofErr w:type="spellEnd"/>
+      <w:r>
+        <w:t xml:space="preserve"> (CLI)</w:t>
+      </w:r>
+    </w:p>
+    <w:p>
+      <w:pPr>
+        <w:pStyle w:val="ListParagraph"/>
+        <w:numPr>
+          <w:ilvl w:val="0"/>
+          <w:numId w:val="1"/>
+        </w:numPr>
+      </w:pPr>
+      <w:r>
+        <w:t xml:space="preserve">Start the </w:t>
+      </w:r>
+      <w:proofErr w:type="spellStart"/>
+      <w:r>
+        <w:t>AdminServer</w:t>
+      </w:r>
+      <w:proofErr w:type="spellEnd"/>
+      <w:r>
+        <w:t xml:space="preserve"> (CLI)</w:t>
+      </w:r>
+    </w:p>
+    <w:p>
+      <w:pPr>
+        <w:pStyle w:val="ListParagraph"/>
+        <w:numPr>
+          <w:ilvl w:val="0"/>
+          <w:numId w:val="1"/>
+        </w:numPr>
+      </w:pPr>
+      <w:r>
+        <w:t>Start the Managed Server OSB using WLS Console</w:t>
+      </w:r>
+    </w:p>
+    <w:p>
+      <w:pPr>
+        <w:pStyle w:val="ListParagraph"/>
+        <w:numPr>
+          <w:ilvl w:val="0"/>
+          <w:numId w:val="1"/>
+        </w:numPr>
+      </w:pPr>
+      <w:r>
+        <w:t>Open the EM in a browser</w:t>
+      </w:r>
+    </w:p>
+    <w:p>
+      <w:pPr>
+        <w:pStyle w:val="ListParagraph"/>
+        <w:numPr>
+          <w:ilvl w:val="0"/>
+          <w:numId w:val="1"/>
+        </w:numPr>
+      </w:pPr>
+      <w:r>
+        <w:t xml:space="preserve">Open the </w:t>
+      </w:r>
+      <w:proofErr w:type="spellStart"/>
+      <w:r>
+        <w:t>SBConsole</w:t>
+      </w:r>
+      <w:proofErr w:type="spellEnd"/>
+      <w:r>
+        <w:t xml:space="preserve"> in a browser</w:t>
+      </w:r>
+    </w:p>
+    <w:p>
+      <w:pPr>
+        <w:pStyle w:val="ListParagraph"/>
+        <w:numPr>
+          <w:ilvl w:val="0"/>
+          <w:numId w:val="1"/>
+        </w:numPr>
+      </w:pPr>
+      <w:r>
+        <w:t>Sh</w:t>
+      </w:r>
+      <w:r>
+        <w:t>utdown the Managed Server using the WLS Console</w:t>
+      </w:r>
+    </w:p>
+    <w:p>
+      <w:pPr>
+        <w:pStyle w:val="ListParagraph"/>
+        <w:numPr>
+          <w:ilvl w:val="0"/>
+          <w:numId w:val="1"/>
+        </w:numPr>
+      </w:pPr>
+      <w:r>
+        <w:t xml:space="preserve">Shutdown the </w:t>
+      </w:r>
+      <w:proofErr w:type="spellStart"/>
+      <w:r>
+        <w:t>AdminServer</w:t>
+      </w:r>
+      <w:proofErr w:type="spellEnd"/>
+      <w:r>
+        <w:t xml:space="preserve"> using the WLS Console</w:t>
+      </w:r>
+    </w:p>
+    <w:p>
+      <w:pPr>
+        <w:pStyle w:val="ListParagraph"/>
+        <w:numPr>
+          <w:ilvl w:val="0"/>
+          <w:numId w:val="1"/>
+        </w:numPr>
+      </w:pPr>
+      <w:r>
+        <w:t xml:space="preserve">Shutdown the </w:t>
+      </w:r>
+      <w:proofErr w:type="spellStart"/>
+      <w:r>
+        <w:t>Nodemanager</w:t>
+      </w:r>
+      <w:proofErr w:type="spellEnd"/>
+      <w:r>
+        <w:t xml:space="preserve"> (CTRL-C)</w:t>
+      </w:r>
+    </w:p>
+    <w:p>
       <w:pPr>
         <w:pStyle w:val="Heading3"/>
       </w:pPr>
@@ -1103,12 +1258,28 @@
       </w:pPr>
       <w:proofErr w:type="spellStart"/>
       <w:r>
-        <w:t>Sh</w:t>
-      </w:r>
-      <w:proofErr w:type="spellEnd"/>
-      <w:r>
-        <w:t xml:space="preserve"> </w:t>
-      </w:r>
+        <w:t>s</w:t>
+      </w:r>
+      <w:r>
+        <w:t>h</w:t>
+      </w:r>
+      <w:proofErr w:type="spellEnd"/>
+      <w:r>
+        <w:t xml:space="preserve"> ./</w:t>
+      </w:r>
+      <w:r>
+        <w:t>loadoutputasindex.ps1</w:t>
+      </w:r>
+    </w:p>
+    <w:p>
+      <w:r>
+        <w:t>Windows</w:t>
+      </w:r>
+    </w:p>
+    <w:p>
+      <w:pPr>
+        <w:pStyle w:val="Code"/>
+      </w:pPr>
       <w:r>
         <w:t>./</w:t>
       </w:r>
@@ -1116,7 +1287,50 @@
         <w:t>loadoutputasindex.ps1</w:t>
       </w:r>
     </w:p>
-    <w:p/>
+    <w:p>
+      <w:pPr>
+        <w:pStyle w:val="Heading3"/>
+      </w:pPr>
+      <w:r>
+        <w:t>Load the ElasticSearchSink connector</w:t>
+      </w:r>
+    </w:p>
+    <w:p>
+      <w:r>
+        <w:t xml:space="preserve">Examine the file </w:t>
+      </w:r>
+      <w:proofErr w:type="spellStart"/>
+      <w:proofErr w:type="gramStart"/>
+      <w:r>
+        <w:t>elasticsearchsink.json</w:t>
+      </w:r>
+      <w:proofErr w:type="spellEnd"/>
+      <w:proofErr w:type="gramEnd"/>
+    </w:p>
+    <w:p>
+      <w:r>
+        <w:t>Linux</w:t>
+      </w:r>
+    </w:p>
+    <w:p>
+      <w:pPr>
+        <w:pStyle w:val="Code"/>
+      </w:pPr>
+      <w:proofErr w:type="spellStart"/>
+      <w:r>
+        <w:t>sh</w:t>
+      </w:r>
+      <w:proofErr w:type="spellEnd"/>
+      <w:r>
+        <w:t xml:space="preserve"> ./l</w:t>
+      </w:r>
+      <w:r>
+        <w:t>oad</w:t>
+      </w:r>
+      <w:r>
+        <w:t>elasticsearchsink.sh</w:t>
+      </w:r>
+    </w:p>
     <w:p>
       <w:r>
         <w:t>Windows</w:t>
@@ -1130,72 +1344,12 @@
         <w:t>./</w:t>
       </w:r>
       <w:r>
-        <w:t>loadoutputasindex.ps1</w:t>
-      </w:r>
-    </w:p>
-    <w:p>
-      <w:pPr>
-        <w:pStyle w:val="Heading3"/>
-      </w:pPr>
-      <w:r>
-        <w:t>Load the ElasticSearchSink connector</w:t>
-      </w:r>
-    </w:p>
-    <w:p>
-      <w:r>
-        <w:t xml:space="preserve">Examine the file </w:t>
-      </w:r>
-      <w:proofErr w:type="spellStart"/>
-      <w:proofErr w:type="gramStart"/>
-      <w:r>
-        <w:t>elasticsearchsink.json</w:t>
-      </w:r>
-      <w:proofErr w:type="spellEnd"/>
-      <w:proofErr w:type="gramEnd"/>
-    </w:p>
-    <w:p>
-      <w:r>
-        <w:t>Linux</w:t>
-      </w:r>
-    </w:p>
-    <w:p>
-      <w:pPr>
-        <w:pStyle w:val="Code"/>
-      </w:pPr>
-      <w:proofErr w:type="spellStart"/>
-      <w:r>
-        <w:t>sh</w:t>
-      </w:r>
-      <w:proofErr w:type="spellEnd"/>
-      <w:r>
-        <w:t xml:space="preserve"> ./l</w:t>
+        <w:t>l</w:t>
       </w:r>
       <w:r>
         <w:t>oad</w:t>
       </w:r>
       <w:r>
-        <w:t>elasticsearchsink.sh</w:t>
-      </w:r>
-    </w:p>
-    <w:p>
-      <w:r>
-        <w:t>Windows</w:t>
-      </w:r>
-    </w:p>
-    <w:p>
-      <w:pPr>
-        <w:pStyle w:val="Code"/>
-      </w:pPr>
-      <w:r>
-        <w:t>./</w:t>
-      </w:r>
-      <w:r>
-        <w:t>l</w:t>
-      </w:r>
-      <w:r>
-        <w:t>oad</w:t>
-      </w:r>
-      <w:r>
         <w:t>elasticsearchsink.ps1</w:t>
       </w:r>
     </w:p>
@@ -1208,7 +1362,7 @@
       <w:r>
         <w:t xml:space="preserve">Open a browser and go to: </w:t>
       </w:r>
-      <w:hyperlink r:id="rId15" w:history="1">
+      <w:hyperlink r:id="rId17" w:history="1">
         <w:r>
           <w:rPr>
             <w:rStyle w:val="Hyperlink"/>
@@ -1227,6 +1381,7 @@
     </w:p>
     <w:p>
       <w:r>
+        <w:lastRenderedPageBreak/>
         <w:t xml:space="preserve">Open the Control </w:t>
       </w:r>
       <w:proofErr w:type="spellStart"/>
@@ -1243,7 +1398,6 @@
         <w:rPr>
           <w:noProof/>
         </w:rPr>
-        <w:lastRenderedPageBreak/>
         <w:drawing>
           <wp:inline distT="0" distB="0" distL="0" distR="0" wp14:anchorId="280A9798" wp14:editId="33F35BD2">
             <wp:extent cx="5731510" cy="3473450"/>
@@ -1260,7 +1414,7 @@
                     <pic:cNvPicPr/>
                   </pic:nvPicPr>
                   <pic:blipFill>
-                    <a:blip r:embed="rId16"/>
+                    <a:blip r:embed="rId18"/>
                     <a:stretch>
                       <a:fillRect/>
                     </a:stretch>
@@ -1302,7 +1456,7 @@
                     <pic:cNvPicPr/>
                   </pic:nvPicPr>
                   <pic:blipFill>
-                    <a:blip r:embed="rId17"/>
+                    <a:blip r:embed="rId19"/>
                     <a:stretch>
                       <a:fillRect/>
                     </a:stretch>
@@ -1350,7 +1504,7 @@
                     <pic:cNvPicPr/>
                   </pic:nvPicPr>
                   <pic:blipFill>
-                    <a:blip r:embed="rId18"/>
+                    <a:blip r:embed="rId20"/>
                     <a:stretch>
                       <a:fillRect/>
                     </a:stretch>
@@ -1392,7 +1546,7 @@
                     <pic:cNvPicPr/>
                   </pic:nvPicPr>
                   <pic:blipFill>
-                    <a:blip r:embed="rId19"/>
+                    <a:blip r:embed="rId21"/>
                     <a:stretch>
                       <a:fillRect/>
                     </a:stretch>
@@ -1440,7 +1594,7 @@
                     <pic:cNvPicPr/>
                   </pic:nvPicPr>
                   <pic:blipFill>
-                    <a:blip r:embed="rId20"/>
+                    <a:blip r:embed="rId22"/>
                     <a:stretch>
                       <a:fillRect/>
                     </a:stretch>
@@ -1482,7 +1636,7 @@
                     <pic:cNvPicPr/>
                   </pic:nvPicPr>
                   <pic:blipFill>
-                    <a:blip r:embed="rId21"/>
+                    <a:blip r:embed="rId23"/>
                     <a:stretch>
                       <a:fillRect/>
                     </a:stretch>
@@ -1524,7 +1678,7 @@
                     <pic:cNvPicPr/>
                   </pic:nvPicPr>
                   <pic:blipFill>
-                    <a:blip r:embed="rId22"/>
+                    <a:blip r:embed="rId24"/>
                     <a:stretch>
                       <a:fillRect/>
                     </a:stretch>
@@ -1543,6 +1697,23 @@
             </a:graphic>
           </wp:inline>
         </w:drawing>
+      </w:r>
+    </w:p>
+    <w:p>
+      <w:r>
+        <w:t xml:space="preserve">Also examine the docker-connect-config, </w:t>
+      </w:r>
+      <w:r>
+        <w:t>docker-connect-</w:t>
+      </w:r>
+      <w:r>
+        <w:t xml:space="preserve">offset and </w:t>
+      </w:r>
+      <w:r>
+        <w:t>docker-connect-</w:t>
+      </w:r>
+      <w:r>
+        <w:t>status topics. How does Kafka Connect distributed mode work?</w:t>
       </w:r>
     </w:p>
     <w:p>
@@ -1585,7 +1756,7 @@
                     <pic:cNvPicPr/>
                   </pic:nvPicPr>
                   <pic:blipFill>
-                    <a:blip r:embed="rId23"/>
+                    <a:blip r:embed="rId25"/>
                     <a:stretch>
                       <a:fillRect/>
                     </a:stretch>
@@ -1616,11 +1787,17 @@
       </w:r>
       <w:proofErr w:type="spellEnd"/>
       <w:r>
-        <w:t xml:space="preserve"> should be visualized between 26 of March 20:35 and 20:37</w:t>
-      </w:r>
-    </w:p>
-    <w:p>
-      <w:r>
+        <w:t xml:space="preserve"> should be visualized between 26 of March 20:35 and 20:</w:t>
+      </w:r>
+      <w:r>
+        <w:t>41</w:t>
+      </w:r>
+    </w:p>
+    <w:p>
+      <w:r>
+        <w:rPr>
+          <w:noProof/>
+        </w:rPr>
         <w:drawing>
           <wp:inline distT="0" distB="0" distL="0" distR="0" wp14:anchorId="33802D82" wp14:editId="14228E6A">
             <wp:extent cx="5731510" cy="2941955"/>
@@ -1637,7 +1814,7 @@
                     <pic:cNvPicPr/>
                   </pic:nvPicPr>
                   <pic:blipFill>
-                    <a:blip r:embed="rId24"/>
+                    <a:blip r:embed="rId26"/>
                     <a:stretch>
                       <a:fillRect/>
                     </a:stretch>
@@ -1662,8 +1839,14 @@
       <w:r>
         <w:t>What are we looking at?</w:t>
       </w:r>
+      <w:r>
+        <w:t xml:space="preserve"> Can we distinguish the different actions done on the application server? Where and when </w:t>
+      </w:r>
       <w:bookmarkStart w:id="0" w:name="_GoBack"/>
       <w:bookmarkEnd w:id="0"/>
+      <w:r>
+        <w:t>do we find most activity?</w:t>
+      </w:r>
     </w:p>
     <w:p/>
     <w:p/>
@@ -1675,6 +1858,127 @@
     </w:sectPr>
   </w:body>
 </w:document>
+</file>
+
+<file path=word/numbering.xml><?xml version="1.0" encoding="utf-8"?>
+<w:numbering xmlns:wpc="http://schemas.microsoft.com/office/word/2010/wordprocessingCanvas" xmlns:cx="http://schemas.microsoft.com/office/drawing/2014/chartex" xmlns:cx1="http://schemas.microsoft.com/office/drawing/2015/9/8/chartex" xmlns:cx2="http://schemas.microsoft.com/office/drawing/2015/10/21/chartex" xmlns:cx3="http://schemas.microsoft.com/office/drawing/2016/5/9/chartex" xmlns:cx4="http://schemas.microsoft.com/office/drawing/2016/5/10/chartex" xmlns:cx5="http://schemas.microsoft.com/office/drawing/2016/5/11/chartex" xmlns:cx6="http://schemas.microsoft.com/office/drawing/2016/5/12/chartex" xmlns:cx7="http://schemas.microsoft.com/office/drawing/2016/5/13/chartex" xmlns:cx8="http://schemas.microsoft.com/office/drawing/2016/5/14/chartex" xmlns:mc="http://schemas.openxmlformats.org/markup-compatibility/2006" xmlns:aink="http://schemas.microsoft.com/office/drawing/2016/ink" xmlns:am3d="http://schemas.microsoft.com/office/drawing/2017/model3d" xmlns:o="urn:schemas-microsoft-com:office:office" xmlns:r="http://schemas.openxmlformats.org/officeDocument/2006/relationships" xmlns:m="http://schemas.openxmlformats.org/officeDocument/2006/math" xmlns:v="urn:schemas-microsoft-com:vml" xmlns:wp14="http://schemas.microsoft.com/office/word/2010/wordprocessingDrawing" xmlns:wp="http://schemas.openxmlformats.org/drawingml/2006/wordprocessingDrawing" xmlns:w10="urn:schemas-microsoft-com:office:word" xmlns:w="http://schemas.openxmlformats.org/wordprocessingml/2006/main" xmlns:w14="http://schemas.microsoft.com/office/word/2010/wordml" xmlns:w15="http://schemas.microsoft.com/office/word/2012/wordml" xmlns:w16cid="http://schemas.microsoft.com/office/word/2016/wordml/cid" xmlns:w16se="http://schemas.microsoft.com/office/word/2015/wordml/symex" xmlns:wpg="http://schemas.microsoft.com/office/word/2010/wordprocessingGroup" xmlns:wpi="http://schemas.microsoft.com/office/word/2010/wordprocessingInk" xmlns:wne="http://schemas.microsoft.com/office/word/2006/wordml" xmlns:wps="http://schemas.microsoft.com/office/word/2010/wordprocessingShape" mc:Ignorable="w14 w15 w16se w16cid wp14">
+  <w:abstractNum w:abstractNumId="0" w15:restartNumberingAfterBreak="0">
+    <w:nsid w:val="5B6E54BB"/>
+    <w:multiLevelType w:val="hybridMultilevel"/>
+    <w:tmpl w:val="8B4C815E"/>
+    <w:lvl w:ilvl="0" w:tplc="08090001">
+      <w:start w:val="1"/>
+      <w:numFmt w:val="bullet"/>
+      <w:lvlText w:val=""/>
+      <w:lvlJc w:val="left"/>
+      <w:pPr>
+        <w:ind w:left="720" w:hanging="360"/>
+      </w:pPr>
+      <w:rPr>
+        <w:rFonts w:ascii="Symbol" w:hAnsi="Symbol" w:hint="default"/>
+      </w:rPr>
+    </w:lvl>
+    <w:lvl w:ilvl="1" w:tplc="08090003" w:tentative="1">
+      <w:start w:val="1"/>
+      <w:numFmt w:val="bullet"/>
+      <w:lvlText w:val="o"/>
+      <w:lvlJc w:val="left"/>
+      <w:pPr>
+        <w:ind w:left="1440" w:hanging="360"/>
+      </w:pPr>
+      <w:rPr>
+        <w:rFonts w:ascii="Courier New" w:hAnsi="Courier New" w:cs="Courier New" w:hint="default"/>
+      </w:rPr>
+    </w:lvl>
+    <w:lvl w:ilvl="2" w:tplc="08090005" w:tentative="1">
+      <w:start w:val="1"/>
+      <w:numFmt w:val="bullet"/>
+      <w:lvlText w:val=""/>
+      <w:lvlJc w:val="left"/>
+      <w:pPr>
+        <w:ind w:left="2160" w:hanging="360"/>
+      </w:pPr>
+      <w:rPr>
+        <w:rFonts w:ascii="Wingdings" w:hAnsi="Wingdings" w:hint="default"/>
+      </w:rPr>
+    </w:lvl>
+    <w:lvl w:ilvl="3" w:tplc="08090001" w:tentative="1">
+      <w:start w:val="1"/>
+      <w:numFmt w:val="bullet"/>
+      <w:lvlText w:val=""/>
+      <w:lvlJc w:val="left"/>
+      <w:pPr>
+        <w:ind w:left="2880" w:hanging="360"/>
+      </w:pPr>
+      <w:rPr>
+        <w:rFonts w:ascii="Symbol" w:hAnsi="Symbol" w:hint="default"/>
+      </w:rPr>
+    </w:lvl>
+    <w:lvl w:ilvl="4" w:tplc="08090003" w:tentative="1">
+      <w:start w:val="1"/>
+      <w:numFmt w:val="bullet"/>
+      <w:lvlText w:val="o"/>
+      <w:lvlJc w:val="left"/>
+      <w:pPr>
+        <w:ind w:left="3600" w:hanging="360"/>
+      </w:pPr>
+      <w:rPr>
+        <w:rFonts w:ascii="Courier New" w:hAnsi="Courier New" w:cs="Courier New" w:hint="default"/>
+      </w:rPr>
+    </w:lvl>
+    <w:lvl w:ilvl="5" w:tplc="08090005" w:tentative="1">
+      <w:start w:val="1"/>
+      <w:numFmt w:val="bullet"/>
+      <w:lvlText w:val=""/>
+      <w:lvlJc w:val="left"/>
+      <w:pPr>
+        <w:ind w:left="4320" w:hanging="360"/>
+      </w:pPr>
+      <w:rPr>
+        <w:rFonts w:ascii="Wingdings" w:hAnsi="Wingdings" w:hint="default"/>
+      </w:rPr>
+    </w:lvl>
+    <w:lvl w:ilvl="6" w:tplc="08090001" w:tentative="1">
+      <w:start w:val="1"/>
+      <w:numFmt w:val="bullet"/>
+      <w:lvlText w:val=""/>
+      <w:lvlJc w:val="left"/>
+      <w:pPr>
+        <w:ind w:left="5040" w:hanging="360"/>
+      </w:pPr>
+      <w:rPr>
+        <w:rFonts w:ascii="Symbol" w:hAnsi="Symbol" w:hint="default"/>
+      </w:rPr>
+    </w:lvl>
+    <w:lvl w:ilvl="7" w:tplc="08090003" w:tentative="1">
+      <w:start w:val="1"/>
+      <w:numFmt w:val="bullet"/>
+      <w:lvlText w:val="o"/>
+      <w:lvlJc w:val="left"/>
+      <w:pPr>
+        <w:ind w:left="5760" w:hanging="360"/>
+      </w:pPr>
+      <w:rPr>
+        <w:rFonts w:ascii="Courier New" w:hAnsi="Courier New" w:cs="Courier New" w:hint="default"/>
+      </w:rPr>
+    </w:lvl>
+    <w:lvl w:ilvl="8" w:tplc="08090005" w:tentative="1">
+      <w:start w:val="1"/>
+      <w:numFmt w:val="bullet"/>
+      <w:lvlText w:val=""/>
+      <w:lvlJc w:val="left"/>
+      <w:pPr>
+        <w:ind w:left="6480" w:hanging="360"/>
+      </w:pPr>
+      <w:rPr>
+        <w:rFonts w:ascii="Wingdings" w:hAnsi="Wingdings" w:hint="default"/>
+      </w:rPr>
+    </w:lvl>
+  </w:abstractNum>
+  <w:num w:numId="1">
+    <w:abstractNumId w:val="0"/>
+  </w:num>
+</w:numbering>
 </file>
 
 <file path=word/styles.xml><?xml version="1.0" encoding="utf-8"?>
@@ -2737,6 +3041,17 @@
       <w:rFonts w:ascii="Courier New" w:hAnsi="Courier New" w:cs="Courier New"/>
     </w:rPr>
   </w:style>
+  <w:style w:type="paragraph" w:styleId="ListParagraph">
+    <w:name w:val="List Paragraph"/>
+    <w:basedOn w:val="Normal"/>
+    <w:uiPriority w:val="34"/>
+    <w:qFormat/>
+    <w:rsid w:val="00663B55"/>
+    <w:pPr>
+      <w:ind w:left="720"/>
+      <w:contextualSpacing/>
+    </w:pPr>
+  </w:style>
 </w:styles>
 </file>
 

</xml_diff>